<commit_message>
5.	Create DDT test, which will cover login functionality (with > 3 datasets).
</commit_message>
<xml_diff>
--- a/Task 40 (Selenium WebDriver).docx
+++ b/Task 40 (Selenium WebDriver).docx
@@ -217,8 +217,14 @@
           <w:ilvl w:val="0"/>
           <w:numId w:val="1"/>
         </w:numPr>
-      </w:pPr>
-      <w:r>
+        <w:rPr>
+          <w:highlight w:val="lightGray"/>
+        </w:rPr>
+      </w:pPr>
+      <w:r>
+        <w:rPr>
+          <w:highlight w:val="lightGray"/>
+        </w:rPr>
         <w:t>Create DDT test, which will cover login functionality (with &gt; 3 datasets).</w:t>
       </w:r>
     </w:p>
@@ -230,6 +236,7 @@
           <w:numId w:val="1"/>
         </w:numPr>
       </w:pPr>
+      <w:bookmarkStart w:id="0" w:name="_GoBack"/>
       <w:r>
         <w:t xml:space="preserve">Create test with frames (URL - </w:t>
       </w:r>
@@ -255,6 +262,7 @@
         <w:t xml:space="preserve">  and check it. Do not use menu File -&gt; New Document.</w:t>
       </w:r>
     </w:p>
+    <w:bookmarkEnd w:id="0"/>
     <w:p>
       <w:pPr>
         <w:pStyle w:val="ListParagraph"/>
@@ -271,15 +279,7 @@
           <w:rPr>
             <w:rStyle w:val="Hyperlink"/>
           </w:rPr>
-          <w:t>https://the-</w:t>
-        </w:r>
-        <w:bookmarkStart w:id="0" w:name="_GoBack"/>
-        <w:bookmarkEnd w:id="0"/>
-        <w:r>
-          <w:rPr>
-            <w:rStyle w:val="Hyperlink"/>
-          </w:rPr>
-          <w:t>internet.herokuapp.com/javascript_alerts</w:t>
+          <w:t>https://the-internet.herokuapp.com/javascript_alerts</w:t>
         </w:r>
       </w:hyperlink>
       <w:r>
@@ -608,6 +608,7 @@
     <w:lsdException w:name="HTML Sample" w:semiHidden="1" w:unhideWhenUsed="1"/>
     <w:lsdException w:name="HTML Typewriter" w:semiHidden="1" w:unhideWhenUsed="1"/>
     <w:lsdException w:name="HTML Variable" w:semiHidden="1" w:unhideWhenUsed="1"/>
+    <w:lsdException w:name="Normal Table" w:semiHidden="1" w:unhideWhenUsed="1"/>
     <w:lsdException w:name="annotation subject" w:semiHidden="1" w:unhideWhenUsed="1"/>
     <w:lsdException w:name="No List" w:semiHidden="1" w:unhideWhenUsed="1"/>
     <w:lsdException w:name="Outline List 1" w:semiHidden="1" w:unhideWhenUsed="1"/>
@@ -654,8 +655,10 @@
     <w:lsdException w:name="Table Subtle 2" w:semiHidden="1" w:unhideWhenUsed="1"/>
     <w:lsdException w:name="Table Web 1" w:semiHidden="1" w:unhideWhenUsed="1"/>
     <w:lsdException w:name="Table Web 2" w:semiHidden="1" w:unhideWhenUsed="1"/>
+    <w:lsdException w:name="Table Web 3" w:semiHidden="1" w:unhideWhenUsed="1"/>
     <w:lsdException w:name="Balloon Text" w:semiHidden="1" w:unhideWhenUsed="1"/>
     <w:lsdException w:name="Table Grid" w:uiPriority="39"/>
+    <w:lsdException w:name="Table Theme" w:semiHidden="1" w:unhideWhenUsed="1"/>
     <w:lsdException w:name="Placeholder Text" w:semiHidden="1"/>
     <w:lsdException w:name="No Spacing" w:uiPriority="1" w:qFormat="1"/>
     <w:lsdException w:name="Light Shading" w:uiPriority="60"/>
@@ -1192,15 +1195,6 @@
 
 <file path=customXml/item1.xml><?xml version="1.0" encoding="utf-8"?>
 <?mso-contentType ?>
-<FormTemplates xmlns="http://schemas.microsoft.com/sharepoint/v3/contenttype/forms">
-  <Display>DocumentLibraryForm</Display>
-  <Edit>DocumentLibraryForm</Edit>
-  <New>DocumentLibraryForm</New>
-</FormTemplates>
-</file>
-
-<file path=customXml/item2.xml><?xml version="1.0" encoding="utf-8"?>
-<?mso-contentType ?>
 <spe:Receivers xmlns:spe="http://schemas.microsoft.com/sharepoint/events">
   <Receiver>
     <Name>Document ID Generator</Name>
@@ -1249,7 +1243,22 @@
 </spe:Receivers>
 </file>
 
+<file path=customXml/item2.xml><?xml version="1.0" encoding="utf-8"?>
+<?mso-contentType ?>
+<FormTemplates xmlns="http://schemas.microsoft.com/sharepoint/v3/contenttype/forms">
+  <Display>DocumentLibraryForm</Display>
+  <Edit>DocumentLibraryForm</Edit>
+  <New>DocumentLibraryForm</New>
+</FormTemplates>
+</file>
+
 <file path=customXml/item3.xml><?xml version="1.0" encoding="utf-8"?>
+<p:properties xmlns:p="http://schemas.microsoft.com/office/2006/metadata/properties" xmlns:xsi="http://www.w3.org/2001/XMLSchema-instance" xmlns:pc="http://schemas.microsoft.com/office/infopath/2007/PartnerControls">
+  <documentManagement/>
+</p:properties>
+</file>
+
+<file path=customXml/item4.xml><?xml version="1.0" encoding="utf-8"?>
 <ct:contentTypeSchema xmlns:ct="http://schemas.microsoft.com/office/2006/metadata/contentType" xmlns:ma="http://schemas.microsoft.com/office/2006/metadata/properties/metaAttributes" ct:_="" ma:_="" ma:contentTypeName="Document" ma:contentTypeID="0x0101002DC8DD4ACDECA248AE0E7EFAFB054B5B" ma:contentTypeVersion="5" ma:contentTypeDescription="Create a new document." ma:contentTypeScope="" ma:versionID="bbf8c00cb462800127fc1b9e8ae39015">
   <xsd:schema xmlns:xsd="http://www.w3.org/2001/XMLSchema" xmlns:xs="http://www.w3.org/2001/XMLSchema" xmlns:p="http://schemas.microsoft.com/office/2006/metadata/properties" xmlns:ns2="220fd06c-ad8d-4f8c-9212-d0dcdf6975bb" xmlns:ns3="45ee96cc-f996-494e-8279-0b2c2dd0e954" targetNamespace="http://schemas.microsoft.com/office/2006/metadata/properties" ma:root="true" ma:fieldsID="f07ba5a52e0347e48c18f918a5fa54c3" ns2:_="" ns3:_="">
     <xsd:import namespace="220fd06c-ad8d-4f8c-9212-d0dcdf6975bb"/>
@@ -1447,13 +1456,15 @@
 </ct:contentTypeSchema>
 </file>
 
-<file path=customXml/item4.xml><?xml version="1.0" encoding="utf-8"?>
-<p:properties xmlns:p="http://schemas.microsoft.com/office/2006/metadata/properties" xmlns:xsi="http://www.w3.org/2001/XMLSchema-instance" xmlns:pc="http://schemas.microsoft.com/office/infopath/2007/PartnerControls">
-  <documentManagement/>
-</p:properties>
+<file path=customXml/itemProps1.xml><?xml version="1.0" encoding="utf-8"?>
+<ds:datastoreItem xmlns:ds="http://schemas.openxmlformats.org/officeDocument/2006/customXml" ds:itemID="{78B953FC-B501-4BBF-A3BB-6C83A3655F65}">
+  <ds:schemaRefs>
+    <ds:schemaRef ds:uri="http://schemas.microsoft.com/sharepoint/events"/>
+  </ds:schemaRefs>
+</ds:datastoreItem>
 </file>
 
-<file path=customXml/itemProps1.xml><?xml version="1.0" encoding="utf-8"?>
+<file path=customXml/itemProps2.xml><?xml version="1.0" encoding="utf-8"?>
 <ds:datastoreItem xmlns:ds="http://schemas.openxmlformats.org/officeDocument/2006/customXml" ds:itemID="{A6ECEB72-7CFD-4015-8A69-B4DA410B0C15}">
   <ds:schemaRefs>
     <ds:schemaRef ds:uri="http://schemas.microsoft.com/sharepoint/v3/contenttype/forms"/>
@@ -1461,15 +1472,16 @@
 </ds:datastoreItem>
 </file>
 
-<file path=customXml/itemProps2.xml><?xml version="1.0" encoding="utf-8"?>
-<ds:datastoreItem xmlns:ds="http://schemas.openxmlformats.org/officeDocument/2006/customXml" ds:itemID="{78B953FC-B501-4BBF-A3BB-6C83A3655F65}">
+<file path=customXml/itemProps3.xml><?xml version="1.0" encoding="utf-8"?>
+<ds:datastoreItem xmlns:ds="http://schemas.openxmlformats.org/officeDocument/2006/customXml" ds:itemID="{ECC945FF-E3CD-4454-A5E9-8613D9D15F52}">
   <ds:schemaRefs>
-    <ds:schemaRef ds:uri="http://schemas.microsoft.com/sharepoint/events"/>
+    <ds:schemaRef ds:uri="http://schemas.microsoft.com/office/2006/metadata/properties"/>
+    <ds:schemaRef ds:uri="http://schemas.microsoft.com/office/infopath/2007/PartnerControls"/>
   </ds:schemaRefs>
 </ds:datastoreItem>
 </file>
 
-<file path=customXml/itemProps3.xml><?xml version="1.0" encoding="utf-8"?>
+<file path=customXml/itemProps4.xml><?xml version="1.0" encoding="utf-8"?>
 <ds:datastoreItem xmlns:ds="http://schemas.openxmlformats.org/officeDocument/2006/customXml" ds:itemID="{EAF1CE8E-8C74-4A7E-8EB6-8BF2E57263F5}">
   <ds:schemaRefs>
     <ds:schemaRef ds:uri="http://schemas.microsoft.com/office/2006/metadata/contentType"/>
@@ -1486,13 +1498,4 @@
     <ds:schemaRef ds:uri="http://schemas.microsoft.com/internal/obd"/>
   </ds:schemaRefs>
 </ds:datastoreItem>
-</file>
-
-<file path=customXml/itemProps4.xml><?xml version="1.0" encoding="utf-8"?>
-<ds:datastoreItem xmlns:ds="http://schemas.openxmlformats.org/officeDocument/2006/customXml" ds:itemID="{ECC945FF-E3CD-4454-A5E9-8613D9D15F52}">
-  <ds:schemaRefs>
-    <ds:schemaRef ds:uri="http://schemas.microsoft.com/office/2006/metadata/properties"/>
-    <ds:schemaRef ds:uri="http://schemas.microsoft.com/office/infopath/2007/PartnerControls"/>
-  </ds:schemaRefs>
-</ds:datastoreItem>
 </file>
</xml_diff>

<commit_message>
6.	Create test with frames (URL - https://the-internet.herokuapp.com/iframe). Write the following text – Hello world!  and check it. Do not use menu File -> New Document.
</commit_message>
<xml_diff>
--- a/Task 40 (Selenium WebDriver).docx
+++ b/Task 40 (Selenium WebDriver).docx
@@ -1,6 +1,6 @@
 
 <file path=word/document.xml><?xml version="1.0" encoding="utf-8"?>
-<w:document xmlns:wpc="http://schemas.microsoft.com/office/word/2010/wordprocessingCanvas" xmlns:cx="http://schemas.microsoft.com/office/drawing/2014/chartex" xmlns:cx1="http://schemas.microsoft.com/office/drawing/2015/9/8/chartex" xmlns:cx2="http://schemas.microsoft.com/office/drawing/2015/10/21/chartex" xmlns:mc="http://schemas.openxmlformats.org/markup-compatibility/2006" xmlns:o="urn:schemas-microsoft-com:office:office" xmlns:r="http://schemas.openxmlformats.org/officeDocument/2006/relationships" xmlns:m="http://schemas.openxmlformats.org/officeDocument/2006/math" xmlns:v="urn:schemas-microsoft-com:vml" xmlns:wp14="http://schemas.microsoft.com/office/word/2010/wordprocessingDrawing" xmlns:wp="http://schemas.openxmlformats.org/drawingml/2006/wordprocessingDrawing" xmlns:w10="urn:schemas-microsoft-com:office:word" xmlns:w="http://schemas.openxmlformats.org/wordprocessingml/2006/main" xmlns:w14="http://schemas.microsoft.com/office/word/2010/wordml" xmlns:w15="http://schemas.microsoft.com/office/word/2012/wordml" xmlns:w16se="http://schemas.microsoft.com/office/word/2015/wordml/symex" xmlns:wpg="http://schemas.microsoft.com/office/word/2010/wordprocessingGroup" xmlns:wpi="http://schemas.microsoft.com/office/word/2010/wordprocessingInk" xmlns:wne="http://schemas.microsoft.com/office/word/2006/wordml" xmlns:wps="http://schemas.microsoft.com/office/word/2010/wordprocessingShape" mc:Ignorable="w14 w15 w16se wp14">
+<w:document xmlns:wpc="http://schemas.microsoft.com/office/word/2010/wordprocessingCanvas" xmlns:cx="http://schemas.microsoft.com/office/drawing/2014/chartex" xmlns:cx1="http://schemas.microsoft.com/office/drawing/2015/9/8/chartex" xmlns:cx2="http://schemas.microsoft.com/office/drawing/2015/10/21/chartex" xmlns:cx3="http://schemas.microsoft.com/office/drawing/2016/5/9/chartex" xmlns:cx4="http://schemas.microsoft.com/office/drawing/2016/5/10/chartex" xmlns:cx5="http://schemas.microsoft.com/office/drawing/2016/5/11/chartex" xmlns:mc="http://schemas.openxmlformats.org/markup-compatibility/2006" xmlns:o="urn:schemas-microsoft-com:office:office" xmlns:r="http://schemas.openxmlformats.org/officeDocument/2006/relationships" xmlns:m="http://schemas.openxmlformats.org/officeDocument/2006/math" xmlns:v="urn:schemas-microsoft-com:vml" xmlns:wp14="http://schemas.microsoft.com/office/word/2010/wordprocessingDrawing" xmlns:wp="http://schemas.openxmlformats.org/drawingml/2006/wordprocessingDrawing" xmlns:w10="urn:schemas-microsoft-com:office:word" xmlns:w="http://schemas.openxmlformats.org/wordprocessingml/2006/main" xmlns:w14="http://schemas.microsoft.com/office/word/2010/wordml" xmlns:w15="http://schemas.microsoft.com/office/word/2012/wordml" xmlns:w16se="http://schemas.microsoft.com/office/word/2015/wordml/symex" xmlns:wpg="http://schemas.microsoft.com/office/word/2010/wordprocessingGroup" xmlns:wpi="http://schemas.microsoft.com/office/word/2010/wordprocessingInk" xmlns:wne="http://schemas.microsoft.com/office/word/2006/wordml" xmlns:wps="http://schemas.microsoft.com/office/word/2010/wordprocessingShape" mc:Ignorable="w14 w15 w16se wp14">
   <w:body>
     <w:p>
       <w:r>
@@ -235,30 +235,45 @@
           <w:ilvl w:val="0"/>
           <w:numId w:val="1"/>
         </w:numPr>
+        <w:rPr>
+          <w:highlight w:val="lightGray"/>
+        </w:rPr>
       </w:pPr>
       <w:bookmarkStart w:id="0" w:name="_GoBack"/>
       <w:r>
+        <w:rPr>
+          <w:highlight w:val="lightGray"/>
+        </w:rPr>
         <w:t xml:space="preserve">Create test with frames (URL - </w:t>
       </w:r>
       <w:hyperlink r:id="rId9">
         <w:r>
           <w:rPr>
             <w:rStyle w:val="Hyperlink"/>
+            <w:color w:val="auto"/>
+            <w:highlight w:val="lightGray"/>
           </w:rPr>
           <w:t>https://the-internet.herokuapp.com/iframe</w:t>
         </w:r>
       </w:hyperlink>
       <w:r>
+        <w:rPr>
+          <w:highlight w:val="lightGray"/>
+        </w:rPr>
         <w:t xml:space="preserve">). Write the following text – Hello </w:t>
       </w:r>
       <w:r>
         <w:rPr>
           <w:b/>
           <w:bCs/>
+          <w:highlight w:val="lightGray"/>
         </w:rPr>
         <w:t>world!</w:t>
       </w:r>
       <w:r>
+        <w:rPr>
+          <w:highlight w:val="lightGray"/>
+        </w:rPr>
         <w:t xml:space="preserve">  and check it. Do not use menu File -&gt; New Document.</w:t>
       </w:r>
     </w:p>
@@ -297,7 +312,7 @@
 </file>
 
 <file path=word/numbering.xml><?xml version="1.0" encoding="utf-8"?>
-<w:numbering xmlns:wpc="http://schemas.microsoft.com/office/word/2010/wordprocessingCanvas" xmlns:cx="http://schemas.microsoft.com/office/drawing/2014/chartex" xmlns:cx1="http://schemas.microsoft.com/office/drawing/2015/9/8/chartex" xmlns:cx2="http://schemas.microsoft.com/office/drawing/2015/10/21/chartex" xmlns:mc="http://schemas.openxmlformats.org/markup-compatibility/2006" xmlns:o="urn:schemas-microsoft-com:office:office" xmlns:r="http://schemas.openxmlformats.org/officeDocument/2006/relationships" xmlns:m="http://schemas.openxmlformats.org/officeDocument/2006/math" xmlns:v="urn:schemas-microsoft-com:vml" xmlns:wp14="http://schemas.microsoft.com/office/word/2010/wordprocessingDrawing" xmlns:wp="http://schemas.openxmlformats.org/drawingml/2006/wordprocessingDrawing" xmlns:w10="urn:schemas-microsoft-com:office:word" xmlns:w="http://schemas.openxmlformats.org/wordprocessingml/2006/main" xmlns:w14="http://schemas.microsoft.com/office/word/2010/wordml" xmlns:w15="http://schemas.microsoft.com/office/word/2012/wordml" xmlns:w16se="http://schemas.microsoft.com/office/word/2015/wordml/symex" xmlns:wpg="http://schemas.microsoft.com/office/word/2010/wordprocessingGroup" xmlns:wpi="http://schemas.microsoft.com/office/word/2010/wordprocessingInk" xmlns:wne="http://schemas.microsoft.com/office/word/2006/wordml" xmlns:wps="http://schemas.microsoft.com/office/word/2010/wordprocessingShape" mc:Ignorable="w14 w15 w16se wp14">
+<w:numbering xmlns:wpc="http://schemas.microsoft.com/office/word/2010/wordprocessingCanvas" xmlns:cx="http://schemas.microsoft.com/office/drawing/2014/chartex" xmlns:cx1="http://schemas.microsoft.com/office/drawing/2015/9/8/chartex" xmlns:cx2="http://schemas.microsoft.com/office/drawing/2015/10/21/chartex" xmlns:cx3="http://schemas.microsoft.com/office/drawing/2016/5/9/chartex" xmlns:cx4="http://schemas.microsoft.com/office/drawing/2016/5/10/chartex" xmlns:cx5="http://schemas.microsoft.com/office/drawing/2016/5/11/chartex" xmlns:mc="http://schemas.openxmlformats.org/markup-compatibility/2006" xmlns:o="urn:schemas-microsoft-com:office:office" xmlns:r="http://schemas.openxmlformats.org/officeDocument/2006/relationships" xmlns:m="http://schemas.openxmlformats.org/officeDocument/2006/math" xmlns:v="urn:schemas-microsoft-com:vml" xmlns:wp14="http://schemas.microsoft.com/office/word/2010/wordprocessingDrawing" xmlns:wp="http://schemas.openxmlformats.org/drawingml/2006/wordprocessingDrawing" xmlns:w10="urn:schemas-microsoft-com:office:word" xmlns:w="http://schemas.openxmlformats.org/wordprocessingml/2006/main" xmlns:w14="http://schemas.microsoft.com/office/word/2010/wordml" xmlns:w15="http://schemas.microsoft.com/office/word/2012/wordml" xmlns:w16se="http://schemas.microsoft.com/office/word/2015/wordml/symex" xmlns:wpg="http://schemas.microsoft.com/office/word/2010/wordprocessingGroup" xmlns:wpi="http://schemas.microsoft.com/office/word/2010/wordprocessingInk" xmlns:wne="http://schemas.microsoft.com/office/word/2006/wordml" xmlns:wps="http://schemas.microsoft.com/office/word/2010/wordprocessingShape" mc:Ignorable="w14 w15 w16se wp14">
   <w:abstractNum w:abstractNumId="0" w15:restartNumberingAfterBreak="0">
     <w:nsid w:val="3B462D96"/>
     <w:multiLevelType w:val="hybridMultilevel"/>
@@ -502,7 +517,7 @@
       </w:pPr>
     </w:pPrDefault>
   </w:docDefaults>
-  <w:latentStyles w:defLockedState="0" w:defUIPriority="99" w:defSemiHidden="0" w:defUnhideWhenUsed="0" w:defQFormat="0" w:count="372">
+  <w:latentStyles w:defLockedState="0" w:defUIPriority="99" w:defSemiHidden="0" w:defUnhideWhenUsed="0" w:defQFormat="0" w:count="374">
     <w:lsdException w:name="Normal" w:uiPriority="0" w:qFormat="1"/>
     <w:lsdException w:name="heading 1" w:uiPriority="9" w:qFormat="1"/>
     <w:lsdException w:name="heading 2" w:semiHidden="1" w:uiPriority="9" w:unhideWhenUsed="1" w:qFormat="1"/>
@@ -608,7 +623,6 @@
     <w:lsdException w:name="HTML Sample" w:semiHidden="1" w:unhideWhenUsed="1"/>
     <w:lsdException w:name="HTML Typewriter" w:semiHidden="1" w:unhideWhenUsed="1"/>
     <w:lsdException w:name="HTML Variable" w:semiHidden="1" w:unhideWhenUsed="1"/>
-    <w:lsdException w:name="Normal Table" w:semiHidden="1" w:unhideWhenUsed="1"/>
     <w:lsdException w:name="annotation subject" w:semiHidden="1" w:unhideWhenUsed="1"/>
     <w:lsdException w:name="No List" w:semiHidden="1" w:unhideWhenUsed="1"/>
     <w:lsdException w:name="Outline List 1" w:semiHidden="1" w:unhideWhenUsed="1"/>
@@ -654,11 +668,9 @@
     <w:lsdException w:name="Table Subtle 1" w:semiHidden="1" w:unhideWhenUsed="1"/>
     <w:lsdException w:name="Table Subtle 2" w:semiHidden="1" w:unhideWhenUsed="1"/>
     <w:lsdException w:name="Table Web 1" w:semiHidden="1" w:unhideWhenUsed="1"/>
-    <w:lsdException w:name="Table Web 2" w:semiHidden="1" w:unhideWhenUsed="1"/>
     <w:lsdException w:name="Table Web 3" w:semiHidden="1" w:unhideWhenUsed="1"/>
     <w:lsdException w:name="Balloon Text" w:semiHidden="1" w:unhideWhenUsed="1"/>
     <w:lsdException w:name="Table Grid" w:uiPriority="39"/>
-    <w:lsdException w:name="Table Theme" w:semiHidden="1" w:unhideWhenUsed="1"/>
     <w:lsdException w:name="Placeholder Text" w:semiHidden="1"/>
     <w:lsdException w:name="No Spacing" w:uiPriority="1" w:qFormat="1"/>
     <w:lsdException w:name="Light Shading" w:uiPriority="60"/>
@@ -875,6 +887,8 @@
     <w:lsdException w:name="List Table 6 Colorful Accent 6" w:uiPriority="51"/>
     <w:lsdException w:name="List Table 7 Colorful Accent 6" w:uiPriority="52"/>
     <w:lsdException w:name="Mention" w:semiHidden="1" w:unhideWhenUsed="1"/>
+    <w:lsdException w:name="Smart Hyperlink" w:semiHidden="1" w:unhideWhenUsed="1"/>
+    <w:lsdException w:name="Hashtag" w:semiHidden="1" w:unhideWhenUsed="1"/>
   </w:latentStyles>
   <w:style w:type="paragraph" w:default="1" w:styleId="Normal">
     <w:name w:val="Normal"/>
@@ -1195,6 +1209,15 @@
 
 <file path=customXml/item1.xml><?xml version="1.0" encoding="utf-8"?>
 <?mso-contentType ?>
+<FormTemplates xmlns="http://schemas.microsoft.com/sharepoint/v3/contenttype/forms">
+  <Display>DocumentLibraryForm</Display>
+  <Edit>DocumentLibraryForm</Edit>
+  <New>DocumentLibraryForm</New>
+</FormTemplates>
+</file>
+
+<file path=customXml/item2.xml><?xml version="1.0" encoding="utf-8"?>
+<?mso-contentType ?>
 <spe:Receivers xmlns:spe="http://schemas.microsoft.com/sharepoint/events">
   <Receiver>
     <Name>Document ID Generator</Name>
@@ -1243,22 +1266,7 @@
 </spe:Receivers>
 </file>
 
-<file path=customXml/item2.xml><?xml version="1.0" encoding="utf-8"?>
-<?mso-contentType ?>
-<FormTemplates xmlns="http://schemas.microsoft.com/sharepoint/v3/contenttype/forms">
-  <Display>DocumentLibraryForm</Display>
-  <Edit>DocumentLibraryForm</Edit>
-  <New>DocumentLibraryForm</New>
-</FormTemplates>
-</file>
-
 <file path=customXml/item3.xml><?xml version="1.0" encoding="utf-8"?>
-<p:properties xmlns:p="http://schemas.microsoft.com/office/2006/metadata/properties" xmlns:xsi="http://www.w3.org/2001/XMLSchema-instance" xmlns:pc="http://schemas.microsoft.com/office/infopath/2007/PartnerControls">
-  <documentManagement/>
-</p:properties>
-</file>
-
-<file path=customXml/item4.xml><?xml version="1.0" encoding="utf-8"?>
 <ct:contentTypeSchema xmlns:ct="http://schemas.microsoft.com/office/2006/metadata/contentType" xmlns:ma="http://schemas.microsoft.com/office/2006/metadata/properties/metaAttributes" ct:_="" ma:_="" ma:contentTypeName="Document" ma:contentTypeID="0x0101002DC8DD4ACDECA248AE0E7EFAFB054B5B" ma:contentTypeVersion="5" ma:contentTypeDescription="Create a new document." ma:contentTypeScope="" ma:versionID="bbf8c00cb462800127fc1b9e8ae39015">
   <xsd:schema xmlns:xsd="http://www.w3.org/2001/XMLSchema" xmlns:xs="http://www.w3.org/2001/XMLSchema" xmlns:p="http://schemas.microsoft.com/office/2006/metadata/properties" xmlns:ns2="220fd06c-ad8d-4f8c-9212-d0dcdf6975bb" xmlns:ns3="45ee96cc-f996-494e-8279-0b2c2dd0e954" targetNamespace="http://schemas.microsoft.com/office/2006/metadata/properties" ma:root="true" ma:fieldsID="f07ba5a52e0347e48c18f918a5fa54c3" ns2:_="" ns3:_="">
     <xsd:import namespace="220fd06c-ad8d-4f8c-9212-d0dcdf6975bb"/>
@@ -1456,7 +1464,21 @@
 </ct:contentTypeSchema>
 </file>
 
+<file path=customXml/item4.xml><?xml version="1.0" encoding="utf-8"?>
+<p:properties xmlns:p="http://schemas.microsoft.com/office/2006/metadata/properties" xmlns:xsi="http://www.w3.org/2001/XMLSchema-instance" xmlns:pc="http://schemas.microsoft.com/office/infopath/2007/PartnerControls">
+  <documentManagement/>
+</p:properties>
+</file>
+
 <file path=customXml/itemProps1.xml><?xml version="1.0" encoding="utf-8"?>
+<ds:datastoreItem xmlns:ds="http://schemas.openxmlformats.org/officeDocument/2006/customXml" ds:itemID="{A6ECEB72-7CFD-4015-8A69-B4DA410B0C15}">
+  <ds:schemaRefs>
+    <ds:schemaRef ds:uri="http://schemas.microsoft.com/sharepoint/v3/contenttype/forms"/>
+  </ds:schemaRefs>
+</ds:datastoreItem>
+</file>
+
+<file path=customXml/itemProps2.xml><?xml version="1.0" encoding="utf-8"?>
 <ds:datastoreItem xmlns:ds="http://schemas.openxmlformats.org/officeDocument/2006/customXml" ds:itemID="{78B953FC-B501-4BBF-A3BB-6C83A3655F65}">
   <ds:schemaRefs>
     <ds:schemaRef ds:uri="http://schemas.microsoft.com/sharepoint/events"/>
@@ -1464,24 +1486,7 @@
 </ds:datastoreItem>
 </file>
 
-<file path=customXml/itemProps2.xml><?xml version="1.0" encoding="utf-8"?>
-<ds:datastoreItem xmlns:ds="http://schemas.openxmlformats.org/officeDocument/2006/customXml" ds:itemID="{A6ECEB72-7CFD-4015-8A69-B4DA410B0C15}">
-  <ds:schemaRefs>
-    <ds:schemaRef ds:uri="http://schemas.microsoft.com/sharepoint/v3/contenttype/forms"/>
-  </ds:schemaRefs>
-</ds:datastoreItem>
-</file>
-
 <file path=customXml/itemProps3.xml><?xml version="1.0" encoding="utf-8"?>
-<ds:datastoreItem xmlns:ds="http://schemas.openxmlformats.org/officeDocument/2006/customXml" ds:itemID="{ECC945FF-E3CD-4454-A5E9-8613D9D15F52}">
-  <ds:schemaRefs>
-    <ds:schemaRef ds:uri="http://schemas.microsoft.com/office/2006/metadata/properties"/>
-    <ds:schemaRef ds:uri="http://schemas.microsoft.com/office/infopath/2007/PartnerControls"/>
-  </ds:schemaRefs>
-</ds:datastoreItem>
-</file>
-
-<file path=customXml/itemProps4.xml><?xml version="1.0" encoding="utf-8"?>
 <ds:datastoreItem xmlns:ds="http://schemas.openxmlformats.org/officeDocument/2006/customXml" ds:itemID="{EAF1CE8E-8C74-4A7E-8EB6-8BF2E57263F5}">
   <ds:schemaRefs>
     <ds:schemaRef ds:uri="http://schemas.microsoft.com/office/2006/metadata/contentType"/>
@@ -1498,4 +1503,13 @@
     <ds:schemaRef ds:uri="http://schemas.microsoft.com/internal/obd"/>
   </ds:schemaRefs>
 </ds:datastoreItem>
+</file>
+
+<file path=customXml/itemProps4.xml><?xml version="1.0" encoding="utf-8"?>
+<ds:datastoreItem xmlns:ds="http://schemas.openxmlformats.org/officeDocument/2006/customXml" ds:itemID="{ECC945FF-E3CD-4454-A5E9-8613D9D15F52}">
+  <ds:schemaRefs>
+    <ds:schemaRef ds:uri="http://schemas.microsoft.com/office/2006/metadata/properties"/>
+    <ds:schemaRef ds:uri="http://schemas.microsoft.com/office/infopath/2007/PartnerControls"/>
+  </ds:schemaRefs>
+</ds:datastoreItem>
 </file>
</xml_diff>

<commit_message>
7.	Create 3 tests for alerts (URL - https://the-internet.herokuapp.com/javascript_alerts).
</commit_message>
<xml_diff>
--- a/Task 40 (Selenium WebDriver).docx
+++ b/Task 40 (Selenium WebDriver).docx
@@ -239,7 +239,6 @@
           <w:highlight w:val="lightGray"/>
         </w:rPr>
       </w:pPr>
-      <w:bookmarkStart w:id="0" w:name="_GoBack"/>
       <w:r>
         <w:rPr>
           <w:highlight w:val="lightGray"/>
@@ -277,7 +276,6 @@
         <w:t xml:space="preserve">  and check it. Do not use menu File -&gt; New Document.</w:t>
       </w:r>
     </w:p>
-    <w:bookmarkEnd w:id="0"/>
     <w:p>
       <w:pPr>
         <w:pStyle w:val="ListParagraph"/>
@@ -285,19 +283,31 @@
           <w:ilvl w:val="0"/>
           <w:numId w:val="1"/>
         </w:numPr>
-      </w:pPr>
-      <w:r>
+        <w:rPr>
+          <w:highlight w:val="lightGray"/>
+        </w:rPr>
+      </w:pPr>
+      <w:bookmarkStart w:id="0" w:name="_GoBack"/>
+      <w:bookmarkEnd w:id="0"/>
+      <w:r>
+        <w:rPr>
+          <w:highlight w:val="lightGray"/>
+        </w:rPr>
         <w:t xml:space="preserve">Create 3 tests for alerts (URL - </w:t>
       </w:r>
       <w:hyperlink r:id="rId10">
         <w:r>
           <w:rPr>
             <w:rStyle w:val="Hyperlink"/>
+            <w:highlight w:val="lightGray"/>
           </w:rPr>
           <w:t>https://the-internet.herokuapp.com/javascript_alerts</w:t>
         </w:r>
       </w:hyperlink>
       <w:r>
+        <w:rPr>
+          <w:highlight w:val="lightGray"/>
+        </w:rPr>
         <w:t>).</w:t>
       </w:r>
     </w:p>

</xml_diff>